<commit_message>
CH3 Personal Portfolio Complete
</commit_message>
<xml_diff>
--- a/html-css/exercises/your-turn/personal-portfolio/personal_portfolio_plan.docx
+++ b/html-css/exercises/your-turn/personal-portfolio/personal_portfolio_plan.docx
@@ -545,7 +545,15 @@
         <w:spacing w:line="240" w:lineRule="auto"/>
       </w:pPr>
       <w:r>
-        <w:t>Home, About, Contact</w:t>
+        <w:t>HOME</w:t>
+      </w:r>
+    </w:p>
+    <w:p>
+      <w:pPr>
+        <w:spacing w:line="240" w:lineRule="auto"/>
+      </w:pPr>
+      <w:r>
+        <w:t>ABOUT – CONTACT</w:t>
       </w:r>
     </w:p>
     <w:sectPr>

</xml_diff>